<commit_message>
OPE lab 3 modified
</commit_message>
<xml_diff>
--- a/ОргПамЭВМ/лаб 3/яМоя лаб 3.docx
+++ b/ОргПамЭВМ/лаб 3/яМоя лаб 3.docx
@@ -966,7 +966,7 @@
         <mc:AlternateContent>
           <mc:Choice Requires="wps">
             <w:drawing>
-              <wp:anchor distT="0" distB="0" distL="114300" distR="114300" simplePos="0" relativeHeight="251643392" behindDoc="0" locked="0" layoutInCell="1" allowOverlap="1" wp14:anchorId="2A23E942" wp14:editId="3B3E83CE">
+              <wp:anchor distT="0" distB="0" distL="114300" distR="114300" simplePos="0" relativeHeight="251654656" behindDoc="0" locked="0" layoutInCell="1" allowOverlap="1" wp14:anchorId="2A23E942" wp14:editId="1F42D1E2">
                 <wp:simplePos x="0" y="0"/>
                 <wp:positionH relativeFrom="margin">
                   <wp:posOffset>1976755</wp:posOffset>
@@ -1030,7 +1030,7 @@
           </mc:Choice>
           <mc:Fallback>
             <w:pict>
-              <v:rect w14:anchorId="7658304A" id="Прямоугольник 2" o:spid="_x0000_s1026" style="position:absolute;margin-left:155.65pt;margin-top:35pt;width:154.65pt;height:32.55pt;z-index:251643392;visibility:visible;mso-wrap-style:square;mso-wrap-distance-left:9pt;mso-wrap-distance-top:0;mso-wrap-distance-right:9pt;mso-wrap-distance-bottom:0;mso-position-horizontal:absolute;mso-position-horizontal-relative:margin;mso-position-vertical:absolute;mso-position-vertical-relative:text;v-text-anchor:middle" o:gfxdata="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" fillcolor="white [3212]" strokecolor="white [3212]" strokeweight="2pt">
+              <v:rect w14:anchorId="25B38B46" id="Прямоугольник 2" o:spid="_x0000_s1026" style="position:absolute;margin-left:155.65pt;margin-top:35pt;width:154.65pt;height:32.55pt;z-index:251654656;visibility:visible;mso-wrap-style:square;mso-wrap-distance-left:9pt;mso-wrap-distance-top:0;mso-wrap-distance-right:9pt;mso-wrap-distance-bottom:0;mso-position-horizontal:absolute;mso-position-horizontal-relative:margin;mso-position-vertical:absolute;mso-position-vertical-relative:text;v-text-anchor:middle" o:gfxdata="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" fillcolor="white [3212]" strokecolor="white [3212]" strokeweight="2pt">
                 <w10:wrap anchorx="margin"/>
               </v:rect>
             </w:pict>
@@ -1779,7 +1779,7 @@
           <w:lang w:eastAsia="ru-RU"/>
         </w:rPr>
         <w:drawing>
-          <wp:anchor distT="0" distB="0" distL="114300" distR="114300" simplePos="0" relativeHeight="251653632" behindDoc="0" locked="0" layoutInCell="1" allowOverlap="1" wp14:anchorId="50255E76" wp14:editId="4252F2CF">
+          <wp:anchor distT="0" distB="0" distL="114300" distR="114300" simplePos="0" relativeHeight="251655680" behindDoc="0" locked="0" layoutInCell="1" allowOverlap="1" wp14:anchorId="50255E76" wp14:editId="617A9DAC">
             <wp:simplePos x="0" y="0"/>
             <wp:positionH relativeFrom="column">
               <wp:posOffset>-27737</wp:posOffset>
@@ -2427,7 +2427,7 @@
           <w:lang w:eastAsia="ru-RU"/>
         </w:rPr>
         <w:drawing>
-          <wp:anchor distT="0" distB="0" distL="114300" distR="114300" simplePos="0" relativeHeight="251663872" behindDoc="0" locked="0" layoutInCell="1" allowOverlap="1" wp14:anchorId="7D70664F" wp14:editId="30AE0ECF">
+          <wp:anchor distT="0" distB="0" distL="114300" distR="114300" simplePos="0" relativeHeight="251657728" behindDoc="0" locked="0" layoutInCell="1" allowOverlap="1" wp14:anchorId="7D70664F" wp14:editId="6706DBB3">
             <wp:simplePos x="0" y="0"/>
             <wp:positionH relativeFrom="column">
               <wp:posOffset>309880</wp:posOffset>
@@ -2769,7 +2769,7 @@
           <w:lang w:eastAsia="ru-RU"/>
         </w:rPr>
         <w:drawing>
-          <wp:anchor distT="0" distB="0" distL="114300" distR="114300" simplePos="0" relativeHeight="251667968" behindDoc="0" locked="0" layoutInCell="1" allowOverlap="1" wp14:anchorId="54865085" wp14:editId="5985E316">
+          <wp:anchor distT="0" distB="0" distL="114300" distR="114300" simplePos="0" relativeHeight="251660800" behindDoc="0" locked="0" layoutInCell="1" allowOverlap="1" wp14:anchorId="54865085" wp14:editId="0B164A32">
             <wp:simplePos x="0" y="0"/>
             <wp:positionH relativeFrom="column">
               <wp:posOffset>453390</wp:posOffset>
@@ -3135,57 +3135,24 @@
       <w:r>
         <w:rPr>
           <w:rFonts w:ascii="Times New Roman" w:eastAsia="Times New Roman" w:hAnsi="Times New Roman" w:cs="Times New Roman"/>
+          <w:noProof/>
           <w:sz w:val="28"/>
           <w:lang w:eastAsia="ru-RU"/>
         </w:rPr>
         <w:lastRenderedPageBreak/>
-        <w:t xml:space="preserve">Текст микропрограммы представлен на рисунке </w:t>
-      </w:r>
-      <w:r>
-        <w:rPr>
-          <w:rFonts w:ascii="Times New Roman" w:eastAsia="Times New Roman" w:hAnsi="Times New Roman" w:cs="Times New Roman"/>
-          <w:sz w:val="28"/>
-          <w:lang w:eastAsia="ru-RU"/>
-        </w:rPr>
-        <w:t>4</w:t>
-      </w:r>
-      <w:r>
-        <w:rPr>
-          <w:rFonts w:ascii="Times New Roman" w:eastAsia="Times New Roman" w:hAnsi="Times New Roman" w:cs="Times New Roman"/>
-          <w:sz w:val="28"/>
-          <w:lang w:eastAsia="ru-RU"/>
-        </w:rPr>
-        <w:t>.</w:t>
-      </w:r>
-    </w:p>
-    <w:p>
-      <w:pPr>
-        <w:widowControl/>
-        <w:tabs>
-          <w:tab w:val="num" w:pos="851"/>
-        </w:tabs>
-        <w:autoSpaceDE/>
-        <w:autoSpaceDN/>
-        <w:spacing w:after="240" w:line="360" w:lineRule="auto"/>
-        <w:jc w:val="center"/>
-        <w:rPr>
-          <w:rFonts w:ascii="Times New Roman" w:eastAsia="Times New Roman" w:hAnsi="Times New Roman" w:cs="Times New Roman"/>
-          <w:sz w:val="28"/>
-          <w:lang w:eastAsia="ru-RU"/>
-        </w:rPr>
-      </w:pPr>
-      <w:r>
-        <w:rPr>
-          <w:rFonts w:ascii="Times New Roman" w:eastAsia="Times New Roman" w:hAnsi="Times New Roman" w:cs="Times New Roman"/>
-          <w:noProof/>
-          <w:sz w:val="28"/>
-          <w:lang w:eastAsia="ru-RU"/>
-        </w:rPr>
         <w:drawing>
-          <wp:inline distT="0" distB="0" distL="114300" distR="114300" wp14:anchorId="0CDB18B2" wp14:editId="4C4F2986">
-            <wp:extent cx="4361815" cy="3386455"/>
-            <wp:effectExtent l="0" t="0" r="635" b="4445"/>
-            <wp:docPr id="1" name="Picture 1"/>
+          <wp:anchor distT="0" distB="0" distL="114300" distR="114300" simplePos="0" relativeHeight="251654656" behindDoc="0" locked="0" layoutInCell="1" allowOverlap="1" wp14:anchorId="28E1AC3A" wp14:editId="37FFAFC5">
+            <wp:simplePos x="0" y="0"/>
+            <wp:positionH relativeFrom="column">
+              <wp:posOffset>843915</wp:posOffset>
+            </wp:positionH>
+            <wp:positionV relativeFrom="paragraph">
+              <wp:posOffset>289560</wp:posOffset>
+            </wp:positionV>
+            <wp:extent cx="4297822" cy="3885462"/>
+            <wp:effectExtent l="0" t="0" r="7620" b="1270"/>
+            <wp:wrapNone/>
+            <wp:docPr id="194467659" name="Рисунок 1"/>
             <wp:cNvGraphicFramePr>
               <a:graphicFrameLocks xmlns:a="http://schemas.openxmlformats.org/drawingml/2006/main" noChangeAspect="1"/>
             </wp:cNvGraphicFramePr>
@@ -3193,13 +3160,17 @@
               <a:graphicData uri="http://schemas.openxmlformats.org/drawingml/2006/picture">
                 <pic:pic xmlns:pic="http://schemas.openxmlformats.org/drawingml/2006/picture">
                   <pic:nvPicPr>
-                    <pic:cNvPr id="1" name="Picture 1"/>
-                    <pic:cNvPicPr>
-                      <a:picLocks noChangeAspect="1"/>
-                    </pic:cNvPicPr>
+                    <pic:cNvPr id="194467659" name="Рисунок 194467659"/>
+                    <pic:cNvPicPr/>
                   </pic:nvPicPr>
                   <pic:blipFill>
-                    <a:blip r:embed="rId11"/>
+                    <a:blip r:embed="rId11">
+                      <a:extLst>
+                        <a:ext uri="{28A0092B-C50C-407E-A947-70E740481C1C}">
+                          <a14:useLocalDpi xmlns:a14="http://schemas.microsoft.com/office/drawing/2010/main" val="0"/>
+                        </a:ext>
+                      </a:extLst>
+                    </a:blip>
                     <a:stretch>
                       <a:fillRect/>
                     </a:stretch>
@@ -3207,7 +3178,632 @@
                   <pic:spPr>
                     <a:xfrm>
                       <a:off x="0" y="0"/>
-                      <a:ext cx="4361815" cy="3386455"/>
+                      <a:ext cx="4297822" cy="3885462"/>
+                    </a:xfrm>
+                    <a:prstGeom prst="rect">
+                      <a:avLst/>
+                    </a:prstGeom>
+                  </pic:spPr>
+                </pic:pic>
+              </a:graphicData>
+            </a:graphic>
+            <wp14:sizeRelH relativeFrom="margin">
+              <wp14:pctWidth>0</wp14:pctWidth>
+            </wp14:sizeRelH>
+            <wp14:sizeRelV relativeFrom="margin">
+              <wp14:pctHeight>0</wp14:pctHeight>
+            </wp14:sizeRelV>
+          </wp:anchor>
+        </w:drawing>
+      </w:r>
+      <w:r>
+        <w:rPr>
+          <w:rFonts w:ascii="Times New Roman" w:eastAsia="Times New Roman" w:hAnsi="Times New Roman" w:cs="Times New Roman"/>
+          <w:sz w:val="28"/>
+          <w:lang w:eastAsia="ru-RU"/>
+        </w:rPr>
+        <w:t xml:space="preserve">Текст микропрограммы представлен на рисунке </w:t>
+      </w:r>
+      <w:r>
+        <w:rPr>
+          <w:rFonts w:ascii="Times New Roman" w:eastAsia="Times New Roman" w:hAnsi="Times New Roman" w:cs="Times New Roman"/>
+          <w:sz w:val="28"/>
+          <w:lang w:eastAsia="ru-RU"/>
+        </w:rPr>
+        <w:t>4</w:t>
+      </w:r>
+      <w:r>
+        <w:rPr>
+          <w:rFonts w:ascii="Times New Roman" w:eastAsia="Times New Roman" w:hAnsi="Times New Roman" w:cs="Times New Roman"/>
+          <w:sz w:val="28"/>
+          <w:lang w:eastAsia="ru-RU"/>
+        </w:rPr>
+        <w:t>.</w:t>
+      </w:r>
+    </w:p>
+    <w:p>
+      <w:pPr>
+        <w:widowControl/>
+        <w:tabs>
+          <w:tab w:val="num" w:pos="851"/>
+        </w:tabs>
+        <w:autoSpaceDE/>
+        <w:autoSpaceDN/>
+        <w:spacing w:after="240" w:line="360" w:lineRule="auto"/>
+        <w:jc w:val="center"/>
+        <w:rPr>
+          <w:rFonts w:ascii="Times New Roman" w:eastAsia="Times New Roman" w:hAnsi="Times New Roman" w:cs="Times New Roman"/>
+          <w:sz w:val="28"/>
+          <w:lang w:eastAsia="ru-RU"/>
+        </w:rPr>
+      </w:pPr>
+    </w:p>
+    <w:p>
+      <w:pPr>
+        <w:widowControl/>
+        <w:tabs>
+          <w:tab w:val="num" w:pos="851"/>
+        </w:tabs>
+        <w:autoSpaceDE/>
+        <w:autoSpaceDN/>
+        <w:spacing w:after="240" w:line="360" w:lineRule="auto"/>
+        <w:jc w:val="center"/>
+        <w:rPr>
+          <w:rFonts w:ascii="Times New Roman" w:eastAsia="Times New Roman" w:hAnsi="Times New Roman" w:cs="Times New Roman"/>
+          <w:sz w:val="28"/>
+          <w:lang w:eastAsia="ru-RU"/>
+        </w:rPr>
+      </w:pPr>
+    </w:p>
+    <w:p>
+      <w:pPr>
+        <w:widowControl/>
+        <w:tabs>
+          <w:tab w:val="num" w:pos="851"/>
+        </w:tabs>
+        <w:autoSpaceDE/>
+        <w:autoSpaceDN/>
+        <w:spacing w:after="240" w:line="360" w:lineRule="auto"/>
+        <w:jc w:val="center"/>
+        <w:rPr>
+          <w:rFonts w:ascii="Times New Roman" w:eastAsia="Times New Roman" w:hAnsi="Times New Roman" w:cs="Times New Roman"/>
+          <w:sz w:val="28"/>
+          <w:lang w:eastAsia="ru-RU"/>
+        </w:rPr>
+      </w:pPr>
+    </w:p>
+    <w:p>
+      <w:pPr>
+        <w:widowControl/>
+        <w:tabs>
+          <w:tab w:val="num" w:pos="851"/>
+        </w:tabs>
+        <w:autoSpaceDE/>
+        <w:autoSpaceDN/>
+        <w:spacing w:after="240" w:line="360" w:lineRule="auto"/>
+        <w:jc w:val="center"/>
+        <w:rPr>
+          <w:rFonts w:ascii="Times New Roman" w:eastAsia="Times New Roman" w:hAnsi="Times New Roman" w:cs="Times New Roman"/>
+          <w:sz w:val="28"/>
+          <w:lang w:eastAsia="ru-RU"/>
+        </w:rPr>
+      </w:pPr>
+    </w:p>
+    <w:p>
+      <w:pPr>
+        <w:widowControl/>
+        <w:tabs>
+          <w:tab w:val="num" w:pos="851"/>
+        </w:tabs>
+        <w:autoSpaceDE/>
+        <w:autoSpaceDN/>
+        <w:spacing w:after="240" w:line="360" w:lineRule="auto"/>
+        <w:jc w:val="center"/>
+        <w:rPr>
+          <w:rFonts w:ascii="Times New Roman" w:eastAsia="Times New Roman" w:hAnsi="Times New Roman" w:cs="Times New Roman"/>
+          <w:sz w:val="28"/>
+          <w:lang w:eastAsia="ru-RU"/>
+        </w:rPr>
+      </w:pPr>
+    </w:p>
+    <w:p>
+      <w:pPr>
+        <w:widowControl/>
+        <w:tabs>
+          <w:tab w:val="num" w:pos="851"/>
+        </w:tabs>
+        <w:autoSpaceDE/>
+        <w:autoSpaceDN/>
+        <w:spacing w:after="240" w:line="360" w:lineRule="auto"/>
+        <w:jc w:val="center"/>
+        <w:rPr>
+          <w:rFonts w:ascii="Times New Roman" w:eastAsia="Times New Roman" w:hAnsi="Times New Roman" w:cs="Times New Roman"/>
+          <w:sz w:val="28"/>
+          <w:lang w:eastAsia="ru-RU"/>
+        </w:rPr>
+      </w:pPr>
+    </w:p>
+    <w:p>
+      <w:pPr>
+        <w:widowControl/>
+        <w:tabs>
+          <w:tab w:val="num" w:pos="851"/>
+        </w:tabs>
+        <w:autoSpaceDE/>
+        <w:autoSpaceDN/>
+        <w:spacing w:after="240" w:line="360" w:lineRule="auto"/>
+        <w:jc w:val="center"/>
+        <w:rPr>
+          <w:rFonts w:ascii="Times New Roman" w:eastAsia="Times New Roman" w:hAnsi="Times New Roman" w:cs="Times New Roman"/>
+          <w:sz w:val="28"/>
+          <w:lang w:eastAsia="ru-RU"/>
+        </w:rPr>
+      </w:pPr>
+    </w:p>
+    <w:p>
+      <w:pPr>
+        <w:widowControl/>
+        <w:tabs>
+          <w:tab w:val="num" w:pos="851"/>
+        </w:tabs>
+        <w:autoSpaceDE/>
+        <w:autoSpaceDN/>
+        <w:spacing w:after="240" w:line="360" w:lineRule="auto"/>
+        <w:jc w:val="center"/>
+        <w:rPr>
+          <w:rFonts w:ascii="Times New Roman" w:eastAsia="Times New Roman" w:hAnsi="Times New Roman" w:cs="Times New Roman"/>
+          <w:sz w:val="28"/>
+          <w:lang w:eastAsia="ru-RU"/>
+        </w:rPr>
+      </w:pPr>
+      <w:r>
+        <w:rPr>
+          <w:rFonts w:ascii="Times New Roman" w:eastAsia="Times New Roman" w:hAnsi="Times New Roman" w:cs="Times New Roman"/>
+          <w:noProof/>
+          <w:sz w:val="28"/>
+          <w:lang w:eastAsia="ru-RU"/>
+        </w:rPr>
+        <w:drawing>
+          <wp:anchor distT="0" distB="0" distL="114300" distR="114300" simplePos="0" relativeHeight="251663872" behindDoc="0" locked="0" layoutInCell="1" allowOverlap="1" wp14:anchorId="4FE470FD" wp14:editId="0D2758A4">
+            <wp:simplePos x="0" y="0"/>
+            <wp:positionH relativeFrom="column">
+              <wp:posOffset>853440</wp:posOffset>
+            </wp:positionH>
+            <wp:positionV relativeFrom="paragraph">
+              <wp:posOffset>433070</wp:posOffset>
+            </wp:positionV>
+            <wp:extent cx="4295775" cy="3098188"/>
+            <wp:effectExtent l="0" t="0" r="0" b="6985"/>
+            <wp:wrapNone/>
+            <wp:docPr id="1408585877" name="Рисунок 2"/>
+            <wp:cNvGraphicFramePr>
+              <a:graphicFrameLocks xmlns:a="http://schemas.openxmlformats.org/drawingml/2006/main" noChangeAspect="1"/>
+            </wp:cNvGraphicFramePr>
+            <a:graphic xmlns:a="http://schemas.openxmlformats.org/drawingml/2006/main">
+              <a:graphicData uri="http://schemas.openxmlformats.org/drawingml/2006/picture">
+                <pic:pic xmlns:pic="http://schemas.openxmlformats.org/drawingml/2006/picture">
+                  <pic:nvPicPr>
+                    <pic:cNvPr id="1408585877" name="Рисунок 1408585877"/>
+                    <pic:cNvPicPr/>
+                  </pic:nvPicPr>
+                  <pic:blipFill>
+                    <a:blip r:embed="rId12">
+                      <a:extLst>
+                        <a:ext uri="{28A0092B-C50C-407E-A947-70E740481C1C}">
+                          <a14:useLocalDpi xmlns:a14="http://schemas.microsoft.com/office/drawing/2010/main" val="0"/>
+                        </a:ext>
+                      </a:extLst>
+                    </a:blip>
+                    <a:stretch>
+                      <a:fillRect/>
+                    </a:stretch>
+                  </pic:blipFill>
+                  <pic:spPr>
+                    <a:xfrm>
+                      <a:off x="0" y="0"/>
+                      <a:ext cx="4295775" cy="3098188"/>
+                    </a:xfrm>
+                    <a:prstGeom prst="rect">
+                      <a:avLst/>
+                    </a:prstGeom>
+                  </pic:spPr>
+                </pic:pic>
+              </a:graphicData>
+            </a:graphic>
+            <wp14:sizeRelH relativeFrom="margin">
+              <wp14:pctWidth>0</wp14:pctWidth>
+            </wp14:sizeRelH>
+            <wp14:sizeRelV relativeFrom="margin">
+              <wp14:pctHeight>0</wp14:pctHeight>
+            </wp14:sizeRelV>
+          </wp:anchor>
+        </w:drawing>
+      </w:r>
+    </w:p>
+    <w:p>
+      <w:pPr>
+        <w:widowControl/>
+        <w:tabs>
+          <w:tab w:val="num" w:pos="851"/>
+        </w:tabs>
+        <w:autoSpaceDE/>
+        <w:autoSpaceDN/>
+        <w:spacing w:after="240" w:line="360" w:lineRule="auto"/>
+        <w:jc w:val="center"/>
+        <w:rPr>
+          <w:rFonts w:ascii="Times New Roman" w:eastAsia="Times New Roman" w:hAnsi="Times New Roman" w:cs="Times New Roman"/>
+          <w:sz w:val="28"/>
+          <w:lang w:eastAsia="ru-RU"/>
+        </w:rPr>
+      </w:pPr>
+    </w:p>
+    <w:p>
+      <w:pPr>
+        <w:widowControl/>
+        <w:tabs>
+          <w:tab w:val="num" w:pos="851"/>
+        </w:tabs>
+        <w:autoSpaceDE/>
+        <w:autoSpaceDN/>
+        <w:spacing w:after="240" w:line="360" w:lineRule="auto"/>
+        <w:jc w:val="center"/>
+        <w:rPr>
+          <w:rFonts w:ascii="Times New Roman" w:eastAsia="Times New Roman" w:hAnsi="Times New Roman" w:cs="Times New Roman"/>
+          <w:sz w:val="28"/>
+          <w:lang w:eastAsia="ru-RU"/>
+        </w:rPr>
+      </w:pPr>
+    </w:p>
+    <w:p>
+      <w:pPr>
+        <w:widowControl/>
+        <w:tabs>
+          <w:tab w:val="num" w:pos="851"/>
+        </w:tabs>
+        <w:autoSpaceDE/>
+        <w:autoSpaceDN/>
+        <w:spacing w:after="240" w:line="360" w:lineRule="auto"/>
+        <w:jc w:val="center"/>
+        <w:rPr>
+          <w:rFonts w:ascii="Times New Roman" w:eastAsia="Times New Roman" w:hAnsi="Times New Roman" w:cs="Times New Roman"/>
+          <w:sz w:val="28"/>
+          <w:lang w:eastAsia="ru-RU"/>
+        </w:rPr>
+      </w:pPr>
+    </w:p>
+    <w:p>
+      <w:pPr>
+        <w:widowControl/>
+        <w:tabs>
+          <w:tab w:val="num" w:pos="851"/>
+        </w:tabs>
+        <w:autoSpaceDE/>
+        <w:autoSpaceDN/>
+        <w:spacing w:after="240" w:line="360" w:lineRule="auto"/>
+        <w:rPr>
+          <w:rFonts w:ascii="Times New Roman" w:eastAsia="Times New Roman" w:hAnsi="Times New Roman" w:cs="Times New Roman"/>
+          <w:sz w:val="28"/>
+          <w:lang w:eastAsia="ru-RU"/>
+        </w:rPr>
+      </w:pPr>
+    </w:p>
+    <w:p>
+      <w:pPr>
+        <w:widowControl/>
+        <w:tabs>
+          <w:tab w:val="num" w:pos="851"/>
+        </w:tabs>
+        <w:autoSpaceDE/>
+        <w:autoSpaceDN/>
+        <w:spacing w:after="240" w:line="360" w:lineRule="auto"/>
+        <w:rPr>
+          <w:rFonts w:ascii="Times New Roman" w:eastAsia="Times New Roman" w:hAnsi="Times New Roman" w:cs="Times New Roman"/>
+          <w:sz w:val="28"/>
+          <w:lang w:eastAsia="ru-RU"/>
+        </w:rPr>
+      </w:pPr>
+    </w:p>
+    <w:p>
+      <w:pPr>
+        <w:widowControl/>
+        <w:tabs>
+          <w:tab w:val="num" w:pos="851"/>
+        </w:tabs>
+        <w:autoSpaceDE/>
+        <w:autoSpaceDN/>
+        <w:spacing w:after="240" w:line="360" w:lineRule="auto"/>
+        <w:rPr>
+          <w:rFonts w:ascii="Times New Roman" w:eastAsia="Times New Roman" w:hAnsi="Times New Roman" w:cs="Times New Roman"/>
+          <w:sz w:val="28"/>
+          <w:lang w:eastAsia="ru-RU"/>
+        </w:rPr>
+      </w:pPr>
+    </w:p>
+    <w:p>
+      <w:pPr>
+        <w:widowControl/>
+        <w:tabs>
+          <w:tab w:val="num" w:pos="851"/>
+        </w:tabs>
+        <w:autoSpaceDE/>
+        <w:autoSpaceDN/>
+        <w:spacing w:after="240" w:line="360" w:lineRule="auto"/>
+        <w:rPr>
+          <w:rFonts w:ascii="Times New Roman" w:eastAsia="Times New Roman" w:hAnsi="Times New Roman" w:cs="Times New Roman"/>
+          <w:sz w:val="28"/>
+          <w:lang w:eastAsia="ru-RU"/>
+        </w:rPr>
+      </w:pPr>
+      <w:r>
+        <w:rPr>
+          <w:rFonts w:ascii="Times New Roman" w:eastAsia="Times New Roman" w:hAnsi="Times New Roman" w:cs="Times New Roman"/>
+          <w:noProof/>
+          <w:sz w:val="28"/>
+          <w:lang w:eastAsia="ru-RU"/>
+        </w:rPr>
+        <w:drawing>
+          <wp:anchor distT="0" distB="0" distL="114300" distR="114300" simplePos="0" relativeHeight="251665920" behindDoc="0" locked="0" layoutInCell="1" allowOverlap="1" wp14:anchorId="2D3C8D55" wp14:editId="398053A9">
+            <wp:simplePos x="0" y="0"/>
+            <wp:positionH relativeFrom="column">
+              <wp:posOffset>862330</wp:posOffset>
+            </wp:positionH>
+            <wp:positionV relativeFrom="paragraph">
+              <wp:posOffset>238760</wp:posOffset>
+            </wp:positionV>
+            <wp:extent cx="4238625" cy="1075063"/>
+            <wp:effectExtent l="0" t="0" r="0" b="0"/>
+            <wp:wrapNone/>
+            <wp:docPr id="2019270321" name="Рисунок 3"/>
+            <wp:cNvGraphicFramePr>
+              <a:graphicFrameLocks xmlns:a="http://schemas.openxmlformats.org/drawingml/2006/main" noChangeAspect="1"/>
+            </wp:cNvGraphicFramePr>
+            <a:graphic xmlns:a="http://schemas.openxmlformats.org/drawingml/2006/main">
+              <a:graphicData uri="http://schemas.openxmlformats.org/drawingml/2006/picture">
+                <pic:pic xmlns:pic="http://schemas.openxmlformats.org/drawingml/2006/picture">
+                  <pic:nvPicPr>
+                    <pic:cNvPr id="2019270321" name="Рисунок 2019270321"/>
+                    <pic:cNvPicPr/>
+                  </pic:nvPicPr>
+                  <pic:blipFill>
+                    <a:blip r:embed="rId13">
+                      <a:extLst>
+                        <a:ext uri="{28A0092B-C50C-407E-A947-70E740481C1C}">
+                          <a14:useLocalDpi xmlns:a14="http://schemas.microsoft.com/office/drawing/2010/main" val="0"/>
+                        </a:ext>
+                      </a:extLst>
+                    </a:blip>
+                    <a:stretch>
+                      <a:fillRect/>
+                    </a:stretch>
+                  </pic:blipFill>
+                  <pic:spPr>
+                    <a:xfrm>
+                      <a:off x="0" y="0"/>
+                      <a:ext cx="4238625" cy="1075063"/>
+                    </a:xfrm>
+                    <a:prstGeom prst="rect">
+                      <a:avLst/>
+                    </a:prstGeom>
+                  </pic:spPr>
+                </pic:pic>
+              </a:graphicData>
+            </a:graphic>
+            <wp14:sizeRelH relativeFrom="margin">
+              <wp14:pctWidth>0</wp14:pctWidth>
+            </wp14:sizeRelH>
+            <wp14:sizeRelV relativeFrom="margin">
+              <wp14:pctHeight>0</wp14:pctHeight>
+            </wp14:sizeRelV>
+          </wp:anchor>
+        </w:drawing>
+      </w:r>
+    </w:p>
+    <w:p>
+      <w:pPr>
+        <w:widowControl/>
+        <w:tabs>
+          <w:tab w:val="num" w:pos="851"/>
+        </w:tabs>
+        <w:autoSpaceDE/>
+        <w:autoSpaceDN/>
+        <w:spacing w:after="240" w:line="360" w:lineRule="auto"/>
+        <w:jc w:val="center"/>
+        <w:rPr>
+          <w:rFonts w:ascii="Times New Roman" w:eastAsia="Times New Roman" w:hAnsi="Times New Roman" w:cs="Times New Roman"/>
+          <w:sz w:val="28"/>
+          <w:lang w:eastAsia="ru-RU"/>
+        </w:rPr>
+      </w:pPr>
+    </w:p>
+    <w:p>
+      <w:pPr>
+        <w:widowControl/>
+        <w:tabs>
+          <w:tab w:val="num" w:pos="851"/>
+        </w:tabs>
+        <w:autoSpaceDE/>
+        <w:autoSpaceDN/>
+        <w:spacing w:after="240" w:line="360" w:lineRule="auto"/>
+        <w:jc w:val="center"/>
+        <w:rPr>
+          <w:rFonts w:ascii="Times New Roman" w:eastAsia="Times New Roman" w:hAnsi="Times New Roman" w:cs="Times New Roman"/>
+          <w:sz w:val="28"/>
+          <w:lang w:eastAsia="ru-RU"/>
+        </w:rPr>
+      </w:pPr>
+    </w:p>
+    <w:p>
+      <w:pPr>
+        <w:widowControl/>
+        <w:tabs>
+          <w:tab w:val="num" w:pos="851"/>
+        </w:tabs>
+        <w:autoSpaceDE/>
+        <w:autoSpaceDN/>
+        <w:spacing w:after="240" w:line="360" w:lineRule="auto"/>
+        <w:jc w:val="center"/>
+        <w:rPr>
+          <w:rFonts w:ascii="Times New Roman" w:eastAsia="Times New Roman" w:hAnsi="Times New Roman" w:cs="Times New Roman"/>
+          <w:sz w:val="28"/>
+          <w:lang w:eastAsia="ru-RU"/>
+        </w:rPr>
+      </w:pPr>
+      <w:r>
+        <w:rPr>
+          <w:rFonts w:ascii="Times New Roman" w:eastAsia="Times New Roman" w:hAnsi="Times New Roman" w:cs="Times New Roman"/>
+          <w:sz w:val="28"/>
+          <w:lang w:eastAsia="ru-RU"/>
+        </w:rPr>
+        <w:t xml:space="preserve">Рисунок </w:t>
+      </w:r>
+      <w:r>
+        <w:rPr>
+          <w:rFonts w:ascii="Times New Roman" w:eastAsia="Times New Roman" w:hAnsi="Times New Roman" w:cs="Times New Roman"/>
+          <w:sz w:val="28"/>
+          <w:lang w:eastAsia="ru-RU"/>
+        </w:rPr>
+        <w:t>4</w:t>
+      </w:r>
+      <w:r>
+        <w:rPr>
+          <w:rFonts w:ascii="Times New Roman" w:eastAsia="Times New Roman" w:hAnsi="Times New Roman" w:cs="Times New Roman"/>
+          <w:sz w:val="28"/>
+          <w:lang w:eastAsia="ru-RU"/>
+        </w:rPr>
+        <w:t xml:space="preserve"> - Микропрограмма работы со стеком FIFO на основе </w:t>
+      </w:r>
+      <w:proofErr w:type="spellStart"/>
+      <w:r>
+        <w:rPr>
+          <w:rFonts w:ascii="Times New Roman" w:eastAsia="Times New Roman" w:hAnsi="Times New Roman" w:cs="Times New Roman"/>
+          <w:sz w:val="28"/>
+          <w:lang w:eastAsia="ru-RU"/>
+        </w:rPr>
+        <w:t>двухпортового</w:t>
+      </w:r>
+      <w:proofErr w:type="spellEnd"/>
+      <w:r>
+        <w:rPr>
+          <w:rFonts w:ascii="Times New Roman" w:eastAsia="Times New Roman" w:hAnsi="Times New Roman" w:cs="Times New Roman"/>
+          <w:sz w:val="28"/>
+          <w:lang w:eastAsia="ru-RU"/>
+        </w:rPr>
+        <w:t xml:space="preserve"> ЗУ</w:t>
+      </w:r>
+    </w:p>
+    <w:p>
+      <w:pPr>
+        <w:widowControl/>
+        <w:tabs>
+          <w:tab w:val="num" w:pos="851"/>
+        </w:tabs>
+        <w:autoSpaceDE/>
+        <w:autoSpaceDN/>
+        <w:spacing w:after="240" w:line="360" w:lineRule="auto"/>
+        <w:rPr>
+          <w:rFonts w:ascii="Times New Roman" w:eastAsia="Times New Roman" w:hAnsi="Times New Roman" w:cs="Times New Roman"/>
+          <w:sz w:val="28"/>
+          <w:lang w:eastAsia="ru-RU"/>
+        </w:rPr>
+      </w:pPr>
+      <w:r>
+        <w:rPr>
+          <w:rFonts w:ascii="Times New Roman" w:eastAsia="Times New Roman" w:hAnsi="Times New Roman" w:cs="Times New Roman"/>
+          <w:sz w:val="28"/>
+          <w:lang w:eastAsia="ru-RU"/>
+        </w:rPr>
+        <w:lastRenderedPageBreak/>
+        <w:t xml:space="preserve">Экранные формы работы микропрограммы представлены на рисунках </w:t>
+      </w:r>
+      <w:r>
+        <w:rPr>
+          <w:rFonts w:ascii="Times New Roman" w:eastAsia="Times New Roman" w:hAnsi="Times New Roman" w:cs="Times New Roman"/>
+          <w:sz w:val="28"/>
+          <w:lang w:eastAsia="ru-RU"/>
+        </w:rPr>
+        <w:t>5</w:t>
+      </w:r>
+      <w:r>
+        <w:rPr>
+          <w:rFonts w:ascii="Times New Roman" w:eastAsia="Times New Roman" w:hAnsi="Times New Roman" w:cs="Times New Roman"/>
+          <w:sz w:val="28"/>
+          <w:lang w:eastAsia="ru-RU"/>
+        </w:rPr>
+        <w:t>-1</w:t>
+      </w:r>
+      <w:r>
+        <w:rPr>
+          <w:rFonts w:ascii="Times New Roman" w:eastAsia="Times New Roman" w:hAnsi="Times New Roman" w:cs="Times New Roman"/>
+          <w:sz w:val="28"/>
+          <w:lang w:eastAsia="ru-RU"/>
+        </w:rPr>
+        <w:t>1</w:t>
+      </w:r>
+      <w:r>
+        <w:rPr>
+          <w:rFonts w:ascii="Times New Roman" w:eastAsia="Times New Roman" w:hAnsi="Times New Roman" w:cs="Times New Roman"/>
+          <w:sz w:val="28"/>
+          <w:lang w:eastAsia="ru-RU"/>
+        </w:rPr>
+        <w:t>.</w:t>
+      </w:r>
+    </w:p>
+    <w:p>
+      <w:pPr>
+        <w:widowControl/>
+        <w:tabs>
+          <w:tab w:val="num" w:pos="851"/>
+        </w:tabs>
+        <w:autoSpaceDE/>
+        <w:autoSpaceDN/>
+        <w:spacing w:after="240" w:line="360" w:lineRule="auto"/>
+        <w:jc w:val="center"/>
+        <w:rPr>
+          <w:rFonts w:ascii="Times New Roman" w:eastAsia="Times New Roman" w:hAnsi="Times New Roman" w:cs="Times New Roman"/>
+          <w:sz w:val="28"/>
+          <w:lang w:eastAsia="ru-RU"/>
+        </w:rPr>
+      </w:pPr>
+      <w:r>
+        <w:rPr>
+          <w:rFonts w:ascii="Times New Roman" w:eastAsia="Times New Roman" w:hAnsi="Times New Roman" w:cs="Times New Roman"/>
+          <w:noProof/>
+          <w:sz w:val="28"/>
+          <w:lang w:eastAsia="ru-RU"/>
+        </w:rPr>
+        <w:drawing>
+          <wp:inline distT="0" distB="0" distL="114300" distR="114300" wp14:anchorId="31698359" wp14:editId="712819AA">
+            <wp:extent cx="3200776" cy="2847975"/>
+            <wp:effectExtent l="0" t="0" r="0" b="0"/>
+            <wp:docPr id="3" name="Picture 3"/>
+            <wp:cNvGraphicFramePr>
+              <a:graphicFrameLocks xmlns:a="http://schemas.openxmlformats.org/drawingml/2006/main" noChangeAspect="1"/>
+            </wp:cNvGraphicFramePr>
+            <a:graphic xmlns:a="http://schemas.openxmlformats.org/drawingml/2006/main">
+              <a:graphicData uri="http://schemas.openxmlformats.org/drawingml/2006/picture">
+                <pic:pic xmlns:pic="http://schemas.openxmlformats.org/drawingml/2006/picture">
+                  <pic:nvPicPr>
+                    <pic:cNvPr id="3" name="Picture 3"/>
+                    <pic:cNvPicPr>
+                      <a:picLocks noChangeAspect="1"/>
+                    </pic:cNvPicPr>
+                  </pic:nvPicPr>
+                  <pic:blipFill>
+                    <a:blip r:embed="rId14">
+                      <a:extLst>
+                        <a:ext uri="{28A0092B-C50C-407E-A947-70E740481C1C}">
+                          <a14:useLocalDpi xmlns:a14="http://schemas.microsoft.com/office/drawing/2010/main" val="0"/>
+                        </a:ext>
+                      </a:extLst>
+                    </a:blip>
+                    <a:stretch>
+                      <a:fillRect/>
+                    </a:stretch>
+                  </pic:blipFill>
+                  <pic:spPr>
+                    <a:xfrm>
+                      <a:off x="0" y="0"/>
+                      <a:ext cx="3209275" cy="2855537"/>
                     </a:xfrm>
                     <a:prstGeom prst="rect">
                       <a:avLst/>
@@ -3243,15 +3839,56 @@
       <w:r>
         <w:rPr>
           <w:rFonts w:ascii="Times New Roman" w:eastAsia="Times New Roman" w:hAnsi="Times New Roman" w:cs="Times New Roman"/>
+          <w:sz w:val="28"/>
+          <w:lang w:eastAsia="ru-RU"/>
+        </w:rPr>
+        <w:t xml:space="preserve">Рисунок </w:t>
+      </w:r>
+      <w:r>
+        <w:rPr>
+          <w:rFonts w:ascii="Times New Roman" w:eastAsia="Times New Roman" w:hAnsi="Times New Roman" w:cs="Times New Roman"/>
+          <w:sz w:val="28"/>
+          <w:lang w:eastAsia="ru-RU"/>
+        </w:rPr>
+        <w:t>5</w:t>
+      </w:r>
+      <w:r>
+        <w:rPr>
+          <w:rFonts w:ascii="Times New Roman" w:eastAsia="Times New Roman" w:hAnsi="Times New Roman" w:cs="Times New Roman"/>
+          <w:sz w:val="28"/>
+          <w:lang w:eastAsia="ru-RU"/>
+        </w:rPr>
+        <w:t xml:space="preserve"> - Запись по порту А в стек</w:t>
+      </w:r>
+    </w:p>
+    <w:p>
+      <w:pPr>
+        <w:widowControl/>
+        <w:tabs>
+          <w:tab w:val="num" w:pos="851"/>
+        </w:tabs>
+        <w:autoSpaceDE/>
+        <w:autoSpaceDN/>
+        <w:spacing w:after="240" w:line="360" w:lineRule="auto"/>
+        <w:jc w:val="center"/>
+        <w:rPr>
+          <w:rFonts w:ascii="Times New Roman" w:eastAsia="Times New Roman" w:hAnsi="Times New Roman" w:cs="Times New Roman"/>
+          <w:sz w:val="28"/>
+          <w:lang w:eastAsia="ru-RU"/>
+        </w:rPr>
+      </w:pPr>
+      <w:r>
+        <w:rPr>
+          <w:rFonts w:ascii="Times New Roman" w:eastAsia="Times New Roman" w:hAnsi="Times New Roman" w:cs="Times New Roman"/>
           <w:noProof/>
           <w:sz w:val="28"/>
           <w:lang w:eastAsia="ru-RU"/>
         </w:rPr>
         <w:drawing>
-          <wp:inline distT="0" distB="0" distL="114300" distR="114300" wp14:anchorId="13F8D0C0" wp14:editId="4B6D0BC6">
-            <wp:extent cx="4485005" cy="728980"/>
-            <wp:effectExtent l="0" t="0" r="10795" b="13970"/>
-            <wp:docPr id="1745105326" name="Picture 2"/>
+          <wp:inline distT="0" distB="0" distL="114300" distR="114300" wp14:anchorId="417460A1" wp14:editId="349C8EAC">
+            <wp:extent cx="3196091" cy="2857500"/>
+            <wp:effectExtent l="0" t="0" r="4445" b="0"/>
+            <wp:docPr id="4" name="Picture 4"/>
             <wp:cNvGraphicFramePr>
               <a:graphicFrameLocks xmlns:a="http://schemas.openxmlformats.org/drawingml/2006/main" noChangeAspect="1"/>
             </wp:cNvGraphicFramePr>
@@ -3259,13 +3896,19 @@
               <a:graphicData uri="http://schemas.openxmlformats.org/drawingml/2006/picture">
                 <pic:pic xmlns:pic="http://schemas.openxmlformats.org/drawingml/2006/picture">
                   <pic:nvPicPr>
-                    <pic:cNvPr id="2" name="Picture 2"/>
+                    <pic:cNvPr id="4" name="Picture 4"/>
                     <pic:cNvPicPr>
                       <a:picLocks noChangeAspect="1"/>
                     </pic:cNvPicPr>
                   </pic:nvPicPr>
                   <pic:blipFill>
-                    <a:blip r:embed="rId12"/>
+                    <a:blip r:embed="rId15">
+                      <a:extLst>
+                        <a:ext uri="{28A0092B-C50C-407E-A947-70E740481C1C}">
+                          <a14:useLocalDpi xmlns:a14="http://schemas.microsoft.com/office/drawing/2010/main" val="0"/>
+                        </a:ext>
+                      </a:extLst>
+                    </a:blip>
                     <a:stretch>
                       <a:fillRect/>
                     </a:stretch>
@@ -3273,7 +3916,7 @@
                   <pic:spPr>
                     <a:xfrm>
                       <a:off x="0" y="0"/>
-                      <a:ext cx="4485005" cy="728980"/>
+                      <a:ext cx="3200509" cy="2861450"/>
                     </a:xfrm>
                     <a:prstGeom prst="rect">
                       <a:avLst/>
@@ -3320,15 +3963,15 @@
           <w:sz w:val="28"/>
           <w:lang w:eastAsia="ru-RU"/>
         </w:rPr>
-        <w:t>4</w:t>
-      </w:r>
-      <w:r>
-        <w:rPr>
-          <w:rFonts w:ascii="Times New Roman" w:eastAsia="Times New Roman" w:hAnsi="Times New Roman" w:cs="Times New Roman"/>
-          <w:sz w:val="28"/>
-          <w:lang w:eastAsia="ru-RU"/>
-        </w:rPr>
-        <w:t xml:space="preserve"> - Микропрограмма работы со стеком FIFO на основе </w:t>
+        <w:t>6</w:t>
+      </w:r>
+      <w:r>
+        <w:rPr>
+          <w:rFonts w:ascii="Times New Roman" w:eastAsia="Times New Roman" w:hAnsi="Times New Roman" w:cs="Times New Roman"/>
+          <w:sz w:val="28"/>
+          <w:lang w:eastAsia="ru-RU"/>
+        </w:rPr>
+        <w:t xml:space="preserve"> - Запись по порту В </w:t>
       </w:r>
       <w:proofErr w:type="spellStart"/>
       <w:r>
@@ -3337,7 +3980,7 @@
           <w:sz w:val="28"/>
           <w:lang w:eastAsia="ru-RU"/>
         </w:rPr>
-        <w:t>двухпортового</w:t>
+        <w:t>в</w:t>
       </w:r>
       <w:proofErr w:type="spellEnd"/>
       <w:r>
@@ -3346,7 +3989,7 @@
           <w:sz w:val="28"/>
           <w:lang w:eastAsia="ru-RU"/>
         </w:rPr>
-        <w:t xml:space="preserve"> ЗУ</w:t>
+        <w:t xml:space="preserve"> стек</w:t>
       </w:r>
     </w:p>
     <w:p>
@@ -3358,62 +4001,6 @@
         <w:autoSpaceDE/>
         <w:autoSpaceDN/>
         <w:spacing w:after="240" w:line="360" w:lineRule="auto"/>
-        <w:rPr>
-          <w:rFonts w:ascii="Times New Roman" w:eastAsia="Times New Roman" w:hAnsi="Times New Roman" w:cs="Times New Roman"/>
-          <w:sz w:val="28"/>
-          <w:lang w:eastAsia="ru-RU"/>
-        </w:rPr>
-      </w:pPr>
-      <w:r>
-        <w:rPr>
-          <w:rFonts w:ascii="Times New Roman" w:eastAsia="Times New Roman" w:hAnsi="Times New Roman" w:cs="Times New Roman"/>
-          <w:sz w:val="28"/>
-          <w:lang w:eastAsia="ru-RU"/>
-        </w:rPr>
-        <w:t xml:space="preserve">Экранные формы работы микропрограммы представлены на рисунках </w:t>
-      </w:r>
-      <w:r>
-        <w:rPr>
-          <w:rFonts w:ascii="Times New Roman" w:eastAsia="Times New Roman" w:hAnsi="Times New Roman" w:cs="Times New Roman"/>
-          <w:sz w:val="28"/>
-          <w:lang w:eastAsia="ru-RU"/>
-        </w:rPr>
-        <w:t>5</w:t>
-      </w:r>
-      <w:r>
-        <w:rPr>
-          <w:rFonts w:ascii="Times New Roman" w:eastAsia="Times New Roman" w:hAnsi="Times New Roman" w:cs="Times New Roman"/>
-          <w:sz w:val="28"/>
-          <w:lang w:eastAsia="ru-RU"/>
-        </w:rPr>
-        <w:t>-1</w:t>
-      </w:r>
-      <w:r>
-        <w:rPr>
-          <w:rFonts w:ascii="Times New Roman" w:eastAsia="Times New Roman" w:hAnsi="Times New Roman" w:cs="Times New Roman"/>
-          <w:sz w:val="28"/>
-          <w:lang w:eastAsia="ru-RU"/>
-        </w:rPr>
-        <w:t>1</w:t>
-      </w:r>
-      <w:r>
-        <w:rPr>
-          <w:rFonts w:ascii="Times New Roman" w:eastAsia="Times New Roman" w:hAnsi="Times New Roman" w:cs="Times New Roman"/>
-          <w:sz w:val="28"/>
-          <w:lang w:eastAsia="ru-RU"/>
-        </w:rPr>
-        <w:t>.</w:t>
-      </w:r>
-    </w:p>
-    <w:p>
-      <w:pPr>
-        <w:widowControl/>
-        <w:tabs>
-          <w:tab w:val="num" w:pos="851"/>
-        </w:tabs>
-        <w:autoSpaceDE/>
-        <w:autoSpaceDN/>
-        <w:spacing w:after="240" w:line="360" w:lineRule="auto"/>
         <w:jc w:val="center"/>
         <w:rPr>
           <w:rFonts w:ascii="Times New Roman" w:eastAsia="Times New Roman" w:hAnsi="Times New Roman" w:cs="Times New Roman"/>
@@ -3428,11 +4015,12 @@
           <w:sz w:val="28"/>
           <w:lang w:eastAsia="ru-RU"/>
         </w:rPr>
+        <w:lastRenderedPageBreak/>
         <w:drawing>
-          <wp:inline distT="0" distB="0" distL="114300" distR="114300" wp14:anchorId="31698359" wp14:editId="37E0ADB2">
-            <wp:extent cx="2616835" cy="1972945"/>
-            <wp:effectExtent l="0" t="0" r="12065" b="8255"/>
-            <wp:docPr id="3" name="Picture 3"/>
+          <wp:inline distT="0" distB="0" distL="114300" distR="114300" wp14:anchorId="6114FA84" wp14:editId="643FBABC">
+            <wp:extent cx="3716300" cy="3314700"/>
+            <wp:effectExtent l="0" t="0" r="0" b="0"/>
+            <wp:docPr id="5" name="Picture 5"/>
             <wp:cNvGraphicFramePr>
               <a:graphicFrameLocks xmlns:a="http://schemas.openxmlformats.org/drawingml/2006/main" noChangeAspect="1"/>
             </wp:cNvGraphicFramePr>
@@ -3440,13 +4028,19 @@
               <a:graphicData uri="http://schemas.openxmlformats.org/drawingml/2006/picture">
                 <pic:pic xmlns:pic="http://schemas.openxmlformats.org/drawingml/2006/picture">
                   <pic:nvPicPr>
-                    <pic:cNvPr id="3" name="Picture 3"/>
+                    <pic:cNvPr id="5" name="Picture 5"/>
                     <pic:cNvPicPr>
                       <a:picLocks noChangeAspect="1"/>
                     </pic:cNvPicPr>
                   </pic:nvPicPr>
                   <pic:blipFill>
-                    <a:blip r:embed="rId13"/>
+                    <a:blip r:embed="rId16">
+                      <a:extLst>
+                        <a:ext uri="{28A0092B-C50C-407E-A947-70E740481C1C}">
+                          <a14:useLocalDpi xmlns:a14="http://schemas.microsoft.com/office/drawing/2010/main" val="0"/>
+                        </a:ext>
+                      </a:extLst>
+                    </a:blip>
                     <a:stretch>
                       <a:fillRect/>
                     </a:stretch>
@@ -3454,7 +4048,7 @@
                   <pic:spPr>
                     <a:xfrm>
                       <a:off x="0" y="0"/>
-                      <a:ext cx="2616835" cy="1972945"/>
+                      <a:ext cx="3719391" cy="3317457"/>
                     </a:xfrm>
                     <a:prstGeom prst="rect">
                       <a:avLst/>
@@ -3501,15 +4095,33 @@
           <w:sz w:val="28"/>
           <w:lang w:eastAsia="ru-RU"/>
         </w:rPr>
-        <w:t>5</w:t>
-      </w:r>
-      <w:r>
-        <w:rPr>
-          <w:rFonts w:ascii="Times New Roman" w:eastAsia="Times New Roman" w:hAnsi="Times New Roman" w:cs="Times New Roman"/>
-          <w:sz w:val="28"/>
-          <w:lang w:eastAsia="ru-RU"/>
-        </w:rPr>
-        <w:t xml:space="preserve"> - Запись по порту А в стек</w:t>
+        <w:t>7</w:t>
+      </w:r>
+      <w:r>
+        <w:rPr>
+          <w:rFonts w:ascii="Times New Roman" w:eastAsia="Times New Roman" w:hAnsi="Times New Roman" w:cs="Times New Roman"/>
+          <w:sz w:val="28"/>
+          <w:lang w:eastAsia="ru-RU"/>
+        </w:rPr>
+        <w:t xml:space="preserve"> - Запись по порту А и В </w:t>
+      </w:r>
+      <w:proofErr w:type="spellStart"/>
+      <w:r>
+        <w:rPr>
+          <w:rFonts w:ascii="Times New Roman" w:eastAsia="Times New Roman" w:hAnsi="Times New Roman" w:cs="Times New Roman"/>
+          <w:sz w:val="28"/>
+          <w:lang w:eastAsia="ru-RU"/>
+        </w:rPr>
+        <w:t>в</w:t>
+      </w:r>
+      <w:proofErr w:type="spellEnd"/>
+      <w:r>
+        <w:rPr>
+          <w:rFonts w:ascii="Times New Roman" w:eastAsia="Times New Roman" w:hAnsi="Times New Roman" w:cs="Times New Roman"/>
+          <w:sz w:val="28"/>
+          <w:lang w:eastAsia="ru-RU"/>
+        </w:rPr>
+        <w:t xml:space="preserve"> одну ячейку</w:t>
       </w:r>
     </w:p>
     <w:p>
@@ -3528,6 +4140,23 @@
           <w:lang w:eastAsia="ru-RU"/>
         </w:rPr>
       </w:pPr>
+    </w:p>
+    <w:p>
+      <w:pPr>
+        <w:widowControl/>
+        <w:tabs>
+          <w:tab w:val="num" w:pos="851"/>
+        </w:tabs>
+        <w:autoSpaceDE/>
+        <w:autoSpaceDN/>
+        <w:spacing w:after="240" w:line="360" w:lineRule="auto"/>
+        <w:jc w:val="center"/>
+        <w:rPr>
+          <w:rFonts w:ascii="Times New Roman" w:eastAsia="Times New Roman" w:hAnsi="Times New Roman" w:cs="Times New Roman"/>
+          <w:sz w:val="28"/>
+          <w:lang w:eastAsia="ru-RU"/>
+        </w:rPr>
+      </w:pPr>
       <w:r>
         <w:rPr>
           <w:rFonts w:ascii="Times New Roman" w:eastAsia="Times New Roman" w:hAnsi="Times New Roman" w:cs="Times New Roman"/>
@@ -3535,12 +4164,11 @@
           <w:sz w:val="28"/>
           <w:lang w:eastAsia="ru-RU"/>
         </w:rPr>
-        <w:lastRenderedPageBreak/>
         <w:drawing>
-          <wp:inline distT="0" distB="0" distL="114300" distR="114300" wp14:anchorId="417460A1" wp14:editId="28ABC799">
-            <wp:extent cx="3201035" cy="2402205"/>
-            <wp:effectExtent l="0" t="0" r="18415" b="17145"/>
-            <wp:docPr id="4" name="Picture 4"/>
+          <wp:inline distT="0" distB="0" distL="114300" distR="114300" wp14:anchorId="0ECFCC8D" wp14:editId="3DE5F217">
+            <wp:extent cx="3762890" cy="3362325"/>
+            <wp:effectExtent l="0" t="0" r="9525" b="0"/>
+            <wp:docPr id="6" name="Picture 6"/>
             <wp:cNvGraphicFramePr>
               <a:graphicFrameLocks xmlns:a="http://schemas.openxmlformats.org/drawingml/2006/main" noChangeAspect="1"/>
             </wp:cNvGraphicFramePr>
@@ -3548,13 +4176,19 @@
               <a:graphicData uri="http://schemas.openxmlformats.org/drawingml/2006/picture">
                 <pic:pic xmlns:pic="http://schemas.openxmlformats.org/drawingml/2006/picture">
                   <pic:nvPicPr>
-                    <pic:cNvPr id="4" name="Picture 4"/>
+                    <pic:cNvPr id="6" name="Picture 6"/>
                     <pic:cNvPicPr>
                       <a:picLocks noChangeAspect="1"/>
                     </pic:cNvPicPr>
                   </pic:nvPicPr>
                   <pic:blipFill>
-                    <a:blip r:embed="rId14"/>
+                    <a:blip r:embed="rId17">
+                      <a:extLst>
+                        <a:ext uri="{28A0092B-C50C-407E-A947-70E740481C1C}">
+                          <a14:useLocalDpi xmlns:a14="http://schemas.microsoft.com/office/drawing/2010/main" val="0"/>
+                        </a:ext>
+                      </a:extLst>
+                    </a:blip>
                     <a:stretch>
                       <a:fillRect/>
                     </a:stretch>
@@ -3562,7 +4196,7 @@
                   <pic:spPr>
                     <a:xfrm>
                       <a:off x="0" y="0"/>
-                      <a:ext cx="3201035" cy="2402205"/>
+                      <a:ext cx="3769488" cy="3368221"/>
                     </a:xfrm>
                     <a:prstGeom prst="rect">
                       <a:avLst/>
@@ -3609,15 +4243,15 @@
           <w:sz w:val="28"/>
           <w:lang w:eastAsia="ru-RU"/>
         </w:rPr>
-        <w:t>6</w:t>
-      </w:r>
-      <w:r>
-        <w:rPr>
-          <w:rFonts w:ascii="Times New Roman" w:eastAsia="Times New Roman" w:hAnsi="Times New Roman" w:cs="Times New Roman"/>
-          <w:sz w:val="28"/>
-          <w:lang w:eastAsia="ru-RU"/>
-        </w:rPr>
-        <w:t xml:space="preserve"> - Запись по порту В </w:t>
+        <w:t>8</w:t>
+      </w:r>
+      <w:r>
+        <w:rPr>
+          <w:rFonts w:ascii="Times New Roman" w:eastAsia="Times New Roman" w:hAnsi="Times New Roman" w:cs="Times New Roman"/>
+          <w:sz w:val="28"/>
+          <w:lang w:eastAsia="ru-RU"/>
+        </w:rPr>
+        <w:t xml:space="preserve"> - Запись по порту А и В </w:t>
       </w:r>
       <w:proofErr w:type="spellStart"/>
       <w:r>
@@ -3635,7 +4269,7 @@
           <w:sz w:val="28"/>
           <w:lang w:eastAsia="ru-RU"/>
         </w:rPr>
-        <w:t xml:space="preserve"> стек</w:t>
+        <w:t xml:space="preserve"> разные ячейки</w:t>
       </w:r>
     </w:p>
     <w:p>
@@ -3661,11 +4295,12 @@
           <w:sz w:val="28"/>
           <w:lang w:eastAsia="ru-RU"/>
         </w:rPr>
+        <w:lastRenderedPageBreak/>
         <w:drawing>
-          <wp:inline distT="0" distB="0" distL="114300" distR="114300" wp14:anchorId="6114FA84" wp14:editId="7CDB9428">
-            <wp:extent cx="3159760" cy="2918460"/>
-            <wp:effectExtent l="0" t="0" r="2540" b="15240"/>
-            <wp:docPr id="5" name="Picture 5"/>
+          <wp:inline distT="0" distB="0" distL="114300" distR="114300" wp14:anchorId="3E0B2DE7" wp14:editId="5074E28F">
+            <wp:extent cx="3907950" cy="3505200"/>
+            <wp:effectExtent l="0" t="0" r="0" b="0"/>
+            <wp:docPr id="7" name="Picture 7"/>
             <wp:cNvGraphicFramePr>
               <a:graphicFrameLocks xmlns:a="http://schemas.openxmlformats.org/drawingml/2006/main" noChangeAspect="1"/>
             </wp:cNvGraphicFramePr>
@@ -3673,13 +4308,19 @@
               <a:graphicData uri="http://schemas.openxmlformats.org/drawingml/2006/picture">
                 <pic:pic xmlns:pic="http://schemas.openxmlformats.org/drawingml/2006/picture">
                   <pic:nvPicPr>
-                    <pic:cNvPr id="5" name="Picture 5"/>
+                    <pic:cNvPr id="7" name="Picture 7"/>
                     <pic:cNvPicPr>
                       <a:picLocks noChangeAspect="1"/>
                     </pic:cNvPicPr>
                   </pic:nvPicPr>
                   <pic:blipFill>
-                    <a:blip r:embed="rId15"/>
+                    <a:blip r:embed="rId18">
+                      <a:extLst>
+                        <a:ext uri="{28A0092B-C50C-407E-A947-70E740481C1C}">
+                          <a14:useLocalDpi xmlns:a14="http://schemas.microsoft.com/office/drawing/2010/main" val="0"/>
+                        </a:ext>
+                      </a:extLst>
+                    </a:blip>
                     <a:stretch>
                       <a:fillRect/>
                     </a:stretch>
@@ -3687,7 +4328,7 @@
                   <pic:spPr>
                     <a:xfrm>
                       <a:off x="0" y="0"/>
-                      <a:ext cx="3159760" cy="2918460"/>
+                      <a:ext cx="3932028" cy="3526797"/>
                     </a:xfrm>
                     <a:prstGeom prst="rect">
                       <a:avLst/>
@@ -3734,33 +4375,15 @@
           <w:sz w:val="28"/>
           <w:lang w:eastAsia="ru-RU"/>
         </w:rPr>
-        <w:t>7</w:t>
-      </w:r>
-      <w:r>
-        <w:rPr>
-          <w:rFonts w:ascii="Times New Roman" w:eastAsia="Times New Roman" w:hAnsi="Times New Roman" w:cs="Times New Roman"/>
-          <w:sz w:val="28"/>
-          <w:lang w:eastAsia="ru-RU"/>
-        </w:rPr>
-        <w:t xml:space="preserve"> - Запись по порту А и В </w:t>
-      </w:r>
-      <w:proofErr w:type="spellStart"/>
-      <w:r>
-        <w:rPr>
-          <w:rFonts w:ascii="Times New Roman" w:eastAsia="Times New Roman" w:hAnsi="Times New Roman" w:cs="Times New Roman"/>
-          <w:sz w:val="28"/>
-          <w:lang w:eastAsia="ru-RU"/>
-        </w:rPr>
-        <w:t>в</w:t>
-      </w:r>
-      <w:proofErr w:type="spellEnd"/>
-      <w:r>
-        <w:rPr>
-          <w:rFonts w:ascii="Times New Roman" w:eastAsia="Times New Roman" w:hAnsi="Times New Roman" w:cs="Times New Roman"/>
-          <w:sz w:val="28"/>
-          <w:lang w:eastAsia="ru-RU"/>
-        </w:rPr>
-        <w:t xml:space="preserve"> одну ячейку</w:t>
+        <w:t>9</w:t>
+      </w:r>
+      <w:r>
+        <w:rPr>
+          <w:rFonts w:ascii="Times New Roman" w:eastAsia="Times New Roman" w:hAnsi="Times New Roman" w:cs="Times New Roman"/>
+          <w:sz w:val="28"/>
+          <w:lang w:eastAsia="ru-RU"/>
+        </w:rPr>
+        <w:t xml:space="preserve"> - Чтение по порту А</w:t>
       </w:r>
     </w:p>
     <w:p>
@@ -3779,23 +4402,6 @@
           <w:lang w:eastAsia="ru-RU"/>
         </w:rPr>
       </w:pPr>
-    </w:p>
-    <w:p>
-      <w:pPr>
-        <w:widowControl/>
-        <w:tabs>
-          <w:tab w:val="num" w:pos="851"/>
-        </w:tabs>
-        <w:autoSpaceDE/>
-        <w:autoSpaceDN/>
-        <w:spacing w:after="240" w:line="360" w:lineRule="auto"/>
-        <w:jc w:val="center"/>
-        <w:rPr>
-          <w:rFonts w:ascii="Times New Roman" w:eastAsia="Times New Roman" w:hAnsi="Times New Roman" w:cs="Times New Roman"/>
-          <w:sz w:val="28"/>
-          <w:lang w:eastAsia="ru-RU"/>
-        </w:rPr>
-      </w:pPr>
       <w:r>
         <w:rPr>
           <w:rFonts w:ascii="Times New Roman" w:eastAsia="Times New Roman" w:hAnsi="Times New Roman" w:cs="Times New Roman"/>
@@ -3803,12 +4409,11 @@
           <w:sz w:val="28"/>
           <w:lang w:eastAsia="ru-RU"/>
         </w:rPr>
-        <w:lastRenderedPageBreak/>
         <w:drawing>
-          <wp:inline distT="0" distB="0" distL="114300" distR="114300" wp14:anchorId="0ECFCC8D" wp14:editId="54E7072D">
-            <wp:extent cx="3098800" cy="2359025"/>
-            <wp:effectExtent l="0" t="0" r="6350" b="3175"/>
-            <wp:docPr id="6" name="Picture 6"/>
+          <wp:inline distT="0" distB="0" distL="114300" distR="114300" wp14:anchorId="0FB2C3EE" wp14:editId="78449C60">
+            <wp:extent cx="3884899" cy="3467100"/>
+            <wp:effectExtent l="0" t="0" r="1905" b="0"/>
+            <wp:docPr id="8" name="Picture 8"/>
             <wp:cNvGraphicFramePr>
               <a:graphicFrameLocks xmlns:a="http://schemas.openxmlformats.org/drawingml/2006/main" noChangeAspect="1"/>
             </wp:cNvGraphicFramePr>
@@ -3816,13 +4421,19 @@
               <a:graphicData uri="http://schemas.openxmlformats.org/drawingml/2006/picture">
                 <pic:pic xmlns:pic="http://schemas.openxmlformats.org/drawingml/2006/picture">
                   <pic:nvPicPr>
-                    <pic:cNvPr id="6" name="Picture 6"/>
+                    <pic:cNvPr id="8" name="Picture 8"/>
                     <pic:cNvPicPr>
                       <a:picLocks noChangeAspect="1"/>
                     </pic:cNvPicPr>
                   </pic:nvPicPr>
                   <pic:blipFill>
-                    <a:blip r:embed="rId16"/>
+                    <a:blip r:embed="rId19">
+                      <a:extLst>
+                        <a:ext uri="{28A0092B-C50C-407E-A947-70E740481C1C}">
+                          <a14:useLocalDpi xmlns:a14="http://schemas.microsoft.com/office/drawing/2010/main" val="0"/>
+                        </a:ext>
+                      </a:extLst>
+                    </a:blip>
                     <a:stretch>
                       <a:fillRect/>
                     </a:stretch>
@@ -3830,7 +4441,7 @@
                   <pic:spPr>
                     <a:xfrm>
                       <a:off x="0" y="0"/>
-                      <a:ext cx="3098800" cy="2359025"/>
+                      <a:ext cx="3898214" cy="3478983"/>
                     </a:xfrm>
                     <a:prstGeom prst="rect">
                       <a:avLst/>
@@ -3869,41 +4480,23 @@
           <w:sz w:val="28"/>
           <w:lang w:eastAsia="ru-RU"/>
         </w:rPr>
-        <w:t xml:space="preserve">Рисунок </w:t>
-      </w:r>
-      <w:r>
-        <w:rPr>
-          <w:rFonts w:ascii="Times New Roman" w:eastAsia="Times New Roman" w:hAnsi="Times New Roman" w:cs="Times New Roman"/>
-          <w:sz w:val="28"/>
-          <w:lang w:eastAsia="ru-RU"/>
-        </w:rPr>
-        <w:t>8</w:t>
-      </w:r>
-      <w:r>
-        <w:rPr>
-          <w:rFonts w:ascii="Times New Roman" w:eastAsia="Times New Roman" w:hAnsi="Times New Roman" w:cs="Times New Roman"/>
-          <w:sz w:val="28"/>
-          <w:lang w:eastAsia="ru-RU"/>
-        </w:rPr>
-        <w:t xml:space="preserve"> - Запись по порту А и В </w:t>
-      </w:r>
-      <w:proofErr w:type="spellStart"/>
-      <w:r>
-        <w:rPr>
-          <w:rFonts w:ascii="Times New Roman" w:eastAsia="Times New Roman" w:hAnsi="Times New Roman" w:cs="Times New Roman"/>
-          <w:sz w:val="28"/>
-          <w:lang w:eastAsia="ru-RU"/>
-        </w:rPr>
-        <w:t>в</w:t>
-      </w:r>
-      <w:proofErr w:type="spellEnd"/>
-      <w:r>
-        <w:rPr>
-          <w:rFonts w:ascii="Times New Roman" w:eastAsia="Times New Roman" w:hAnsi="Times New Roman" w:cs="Times New Roman"/>
-          <w:sz w:val="28"/>
-          <w:lang w:eastAsia="ru-RU"/>
-        </w:rPr>
-        <w:t xml:space="preserve"> разные ячейки</w:t>
+        <w:t>Рисунок 1</w:t>
+      </w:r>
+      <w:r>
+        <w:rPr>
+          <w:rFonts w:ascii="Times New Roman" w:eastAsia="Times New Roman" w:hAnsi="Times New Roman" w:cs="Times New Roman"/>
+          <w:sz w:val="28"/>
+          <w:lang w:eastAsia="ru-RU"/>
+        </w:rPr>
+        <w:t>0</w:t>
+      </w:r>
+      <w:r>
+        <w:rPr>
+          <w:rFonts w:ascii="Times New Roman" w:eastAsia="Times New Roman" w:hAnsi="Times New Roman" w:cs="Times New Roman"/>
+          <w:sz w:val="28"/>
+          <w:lang w:eastAsia="ru-RU"/>
+        </w:rPr>
+        <w:t xml:space="preserve"> - Чтение по портам А и В из одной ячейки</w:t>
       </w:r>
     </w:p>
     <w:p>
@@ -3922,6 +4515,23 @@
           <w:lang w:eastAsia="ru-RU"/>
         </w:rPr>
       </w:pPr>
+    </w:p>
+    <w:p>
+      <w:pPr>
+        <w:widowControl/>
+        <w:tabs>
+          <w:tab w:val="num" w:pos="851"/>
+        </w:tabs>
+        <w:autoSpaceDE/>
+        <w:autoSpaceDN/>
+        <w:spacing w:after="240" w:line="360" w:lineRule="auto"/>
+        <w:jc w:val="center"/>
+        <w:rPr>
+          <w:rFonts w:ascii="Times New Roman" w:eastAsia="Times New Roman" w:hAnsi="Times New Roman" w:cs="Times New Roman"/>
+          <w:sz w:val="28"/>
+          <w:lang w:eastAsia="ru-RU"/>
+        </w:rPr>
+      </w:pPr>
       <w:r>
         <w:rPr>
           <w:rFonts w:ascii="Times New Roman" w:eastAsia="Times New Roman" w:hAnsi="Times New Roman" w:cs="Times New Roman"/>
@@ -3929,11 +4539,12 @@
           <w:sz w:val="28"/>
           <w:lang w:eastAsia="ru-RU"/>
         </w:rPr>
+        <w:lastRenderedPageBreak/>
         <w:drawing>
-          <wp:inline distT="0" distB="0" distL="114300" distR="114300" wp14:anchorId="3E0B2DE7" wp14:editId="4DECC79D">
-            <wp:extent cx="3406775" cy="2564130"/>
-            <wp:effectExtent l="0" t="0" r="3175" b="7620"/>
-            <wp:docPr id="7" name="Picture 7"/>
+          <wp:inline distT="0" distB="0" distL="114300" distR="114300" wp14:anchorId="746CA6A6" wp14:editId="51400E8E">
+            <wp:extent cx="3910330" cy="3501036"/>
+            <wp:effectExtent l="0" t="0" r="0" b="4445"/>
+            <wp:docPr id="9" name="Picture 9"/>
             <wp:cNvGraphicFramePr>
               <a:graphicFrameLocks xmlns:a="http://schemas.openxmlformats.org/drawingml/2006/main" noChangeAspect="1"/>
             </wp:cNvGraphicFramePr>
@@ -3941,13 +4552,19 @@
               <a:graphicData uri="http://schemas.openxmlformats.org/drawingml/2006/picture">
                 <pic:pic xmlns:pic="http://schemas.openxmlformats.org/drawingml/2006/picture">
                   <pic:nvPicPr>
-                    <pic:cNvPr id="7" name="Picture 7"/>
+                    <pic:cNvPr id="9" name="Picture 9"/>
                     <pic:cNvPicPr>
                       <a:picLocks noChangeAspect="1"/>
                     </pic:cNvPicPr>
                   </pic:nvPicPr>
                   <pic:blipFill>
-                    <a:blip r:embed="rId17"/>
+                    <a:blip r:embed="rId20">
+                      <a:extLst>
+                        <a:ext uri="{28A0092B-C50C-407E-A947-70E740481C1C}">
+                          <a14:useLocalDpi xmlns:a14="http://schemas.microsoft.com/office/drawing/2010/main" val="0"/>
+                        </a:ext>
+                      </a:extLst>
+                    </a:blip>
                     <a:stretch>
                       <a:fillRect/>
                     </a:stretch>
@@ -3955,7 +4572,7 @@
                   <pic:spPr>
                     <a:xfrm>
                       <a:off x="0" y="0"/>
-                      <a:ext cx="3406775" cy="2564130"/>
+                      <a:ext cx="3917248" cy="3507229"/>
                     </a:xfrm>
                     <a:prstGeom prst="rect">
                       <a:avLst/>
@@ -3994,23 +4611,23 @@
           <w:sz w:val="28"/>
           <w:lang w:eastAsia="ru-RU"/>
         </w:rPr>
-        <w:t xml:space="preserve">Рисунок </w:t>
-      </w:r>
-      <w:r>
-        <w:rPr>
-          <w:rFonts w:ascii="Times New Roman" w:eastAsia="Times New Roman" w:hAnsi="Times New Roman" w:cs="Times New Roman"/>
-          <w:sz w:val="28"/>
-          <w:lang w:eastAsia="ru-RU"/>
-        </w:rPr>
-        <w:t>9</w:t>
-      </w:r>
-      <w:r>
-        <w:rPr>
-          <w:rFonts w:ascii="Times New Roman" w:eastAsia="Times New Roman" w:hAnsi="Times New Roman" w:cs="Times New Roman"/>
-          <w:sz w:val="28"/>
-          <w:lang w:eastAsia="ru-RU"/>
-        </w:rPr>
-        <w:t xml:space="preserve"> - Чтение по порту А</w:t>
+        <w:t>Рисунок 1</w:t>
+      </w:r>
+      <w:r>
+        <w:rPr>
+          <w:rFonts w:ascii="Times New Roman" w:eastAsia="Times New Roman" w:hAnsi="Times New Roman" w:cs="Times New Roman"/>
+          <w:sz w:val="28"/>
+          <w:lang w:eastAsia="ru-RU"/>
+        </w:rPr>
+        <w:t>1</w:t>
+      </w:r>
+      <w:r>
+        <w:rPr>
+          <w:rFonts w:ascii="Times New Roman" w:eastAsia="Times New Roman" w:hAnsi="Times New Roman" w:cs="Times New Roman"/>
+          <w:sz w:val="28"/>
+          <w:lang w:eastAsia="ru-RU"/>
+        </w:rPr>
+        <w:t xml:space="preserve"> - Чтение по портам А и В из разных ячеек</w:t>
       </w:r>
     </w:p>
     <w:p>
@@ -4022,221 +4639,6 @@
         <w:autoSpaceDE/>
         <w:autoSpaceDN/>
         <w:spacing w:after="240" w:line="360" w:lineRule="auto"/>
-        <w:jc w:val="center"/>
-        <w:rPr>
-          <w:rFonts w:ascii="Times New Roman" w:eastAsia="Times New Roman" w:hAnsi="Times New Roman" w:cs="Times New Roman"/>
-          <w:sz w:val="28"/>
-          <w:lang w:eastAsia="ru-RU"/>
-        </w:rPr>
-      </w:pPr>
-      <w:r>
-        <w:rPr>
-          <w:rFonts w:ascii="Times New Roman" w:eastAsia="Times New Roman" w:hAnsi="Times New Roman" w:cs="Times New Roman"/>
-          <w:noProof/>
-          <w:sz w:val="28"/>
-          <w:lang w:eastAsia="ru-RU"/>
-        </w:rPr>
-        <w:drawing>
-          <wp:inline distT="0" distB="0" distL="114300" distR="114300" wp14:anchorId="0FB2C3EE" wp14:editId="58133888">
-            <wp:extent cx="3298825" cy="2482850"/>
-            <wp:effectExtent l="0" t="0" r="15875" b="12700"/>
-            <wp:docPr id="8" name="Picture 8"/>
-            <wp:cNvGraphicFramePr>
-              <a:graphicFrameLocks xmlns:a="http://schemas.openxmlformats.org/drawingml/2006/main" noChangeAspect="1"/>
-            </wp:cNvGraphicFramePr>
-            <a:graphic xmlns:a="http://schemas.openxmlformats.org/drawingml/2006/main">
-              <a:graphicData uri="http://schemas.openxmlformats.org/drawingml/2006/picture">
-                <pic:pic xmlns:pic="http://schemas.openxmlformats.org/drawingml/2006/picture">
-                  <pic:nvPicPr>
-                    <pic:cNvPr id="8" name="Picture 8"/>
-                    <pic:cNvPicPr>
-                      <a:picLocks noChangeAspect="1"/>
-                    </pic:cNvPicPr>
-                  </pic:nvPicPr>
-                  <pic:blipFill>
-                    <a:blip r:embed="rId18"/>
-                    <a:stretch>
-                      <a:fillRect/>
-                    </a:stretch>
-                  </pic:blipFill>
-                  <pic:spPr>
-                    <a:xfrm>
-                      <a:off x="0" y="0"/>
-                      <a:ext cx="3298825" cy="2482850"/>
-                    </a:xfrm>
-                    <a:prstGeom prst="rect">
-                      <a:avLst/>
-                    </a:prstGeom>
-                    <a:noFill/>
-                    <a:ln>
-                      <a:noFill/>
-                    </a:ln>
-                  </pic:spPr>
-                </pic:pic>
-              </a:graphicData>
-            </a:graphic>
-          </wp:inline>
-        </w:drawing>
-      </w:r>
-    </w:p>
-    <w:p>
-      <w:pPr>
-        <w:widowControl/>
-        <w:tabs>
-          <w:tab w:val="num" w:pos="851"/>
-        </w:tabs>
-        <w:autoSpaceDE/>
-        <w:autoSpaceDN/>
-        <w:spacing w:after="240" w:line="360" w:lineRule="auto"/>
-        <w:jc w:val="center"/>
-        <w:rPr>
-          <w:rFonts w:ascii="Times New Roman" w:eastAsia="Times New Roman" w:hAnsi="Times New Roman" w:cs="Times New Roman"/>
-          <w:sz w:val="28"/>
-          <w:lang w:eastAsia="ru-RU"/>
-        </w:rPr>
-      </w:pPr>
-      <w:r>
-        <w:rPr>
-          <w:rFonts w:ascii="Times New Roman" w:eastAsia="Times New Roman" w:hAnsi="Times New Roman" w:cs="Times New Roman"/>
-          <w:sz w:val="28"/>
-          <w:lang w:eastAsia="ru-RU"/>
-        </w:rPr>
-        <w:lastRenderedPageBreak/>
-        <w:t>Рисунок 1</w:t>
-      </w:r>
-      <w:r>
-        <w:rPr>
-          <w:rFonts w:ascii="Times New Roman" w:eastAsia="Times New Roman" w:hAnsi="Times New Roman" w:cs="Times New Roman"/>
-          <w:sz w:val="28"/>
-          <w:lang w:eastAsia="ru-RU"/>
-        </w:rPr>
-        <w:t>0</w:t>
-      </w:r>
-      <w:r>
-        <w:rPr>
-          <w:rFonts w:ascii="Times New Roman" w:eastAsia="Times New Roman" w:hAnsi="Times New Roman" w:cs="Times New Roman"/>
-          <w:sz w:val="28"/>
-          <w:lang w:eastAsia="ru-RU"/>
-        </w:rPr>
-        <w:t xml:space="preserve"> - Чтение по портам А и В из одной ячейки</w:t>
-      </w:r>
-    </w:p>
-    <w:p>
-      <w:pPr>
-        <w:widowControl/>
-        <w:tabs>
-          <w:tab w:val="num" w:pos="851"/>
-        </w:tabs>
-        <w:autoSpaceDE/>
-        <w:autoSpaceDN/>
-        <w:spacing w:after="240" w:line="360" w:lineRule="auto"/>
-        <w:jc w:val="center"/>
-        <w:rPr>
-          <w:rFonts w:ascii="Times New Roman" w:eastAsia="Times New Roman" w:hAnsi="Times New Roman" w:cs="Times New Roman"/>
-          <w:sz w:val="28"/>
-          <w:lang w:eastAsia="ru-RU"/>
-        </w:rPr>
-      </w:pPr>
-      <w:r>
-        <w:rPr>
-          <w:rFonts w:ascii="Times New Roman" w:eastAsia="Times New Roman" w:hAnsi="Times New Roman" w:cs="Times New Roman"/>
-          <w:noProof/>
-          <w:sz w:val="28"/>
-          <w:lang w:eastAsia="ru-RU"/>
-        </w:rPr>
-        <w:drawing>
-          <wp:inline distT="0" distB="0" distL="114300" distR="114300" wp14:anchorId="746CA6A6" wp14:editId="07422811">
-            <wp:extent cx="3292475" cy="2486660"/>
-            <wp:effectExtent l="0" t="0" r="3175" b="8890"/>
-            <wp:docPr id="9" name="Picture 9"/>
-            <wp:cNvGraphicFramePr>
-              <a:graphicFrameLocks xmlns:a="http://schemas.openxmlformats.org/drawingml/2006/main" noChangeAspect="1"/>
-            </wp:cNvGraphicFramePr>
-            <a:graphic xmlns:a="http://schemas.openxmlformats.org/drawingml/2006/main">
-              <a:graphicData uri="http://schemas.openxmlformats.org/drawingml/2006/picture">
-                <pic:pic xmlns:pic="http://schemas.openxmlformats.org/drawingml/2006/picture">
-                  <pic:nvPicPr>
-                    <pic:cNvPr id="9" name="Picture 9"/>
-                    <pic:cNvPicPr>
-                      <a:picLocks noChangeAspect="1"/>
-                    </pic:cNvPicPr>
-                  </pic:nvPicPr>
-                  <pic:blipFill>
-                    <a:blip r:embed="rId19"/>
-                    <a:stretch>
-                      <a:fillRect/>
-                    </a:stretch>
-                  </pic:blipFill>
-                  <pic:spPr>
-                    <a:xfrm>
-                      <a:off x="0" y="0"/>
-                      <a:ext cx="3292475" cy="2486660"/>
-                    </a:xfrm>
-                    <a:prstGeom prst="rect">
-                      <a:avLst/>
-                    </a:prstGeom>
-                    <a:noFill/>
-                    <a:ln>
-                      <a:noFill/>
-                    </a:ln>
-                  </pic:spPr>
-                </pic:pic>
-              </a:graphicData>
-            </a:graphic>
-          </wp:inline>
-        </w:drawing>
-      </w:r>
-    </w:p>
-    <w:p>
-      <w:pPr>
-        <w:widowControl/>
-        <w:tabs>
-          <w:tab w:val="num" w:pos="851"/>
-        </w:tabs>
-        <w:autoSpaceDE/>
-        <w:autoSpaceDN/>
-        <w:spacing w:after="240" w:line="360" w:lineRule="auto"/>
-        <w:jc w:val="center"/>
-        <w:rPr>
-          <w:rFonts w:ascii="Times New Roman" w:eastAsia="Times New Roman" w:hAnsi="Times New Roman" w:cs="Times New Roman"/>
-          <w:sz w:val="28"/>
-          <w:lang w:eastAsia="ru-RU"/>
-        </w:rPr>
-      </w:pPr>
-      <w:r>
-        <w:rPr>
-          <w:rFonts w:ascii="Times New Roman" w:eastAsia="Times New Roman" w:hAnsi="Times New Roman" w:cs="Times New Roman"/>
-          <w:sz w:val="28"/>
-          <w:lang w:eastAsia="ru-RU"/>
-        </w:rPr>
-        <w:t>Рисунок 1</w:t>
-      </w:r>
-      <w:r>
-        <w:rPr>
-          <w:rFonts w:ascii="Times New Roman" w:eastAsia="Times New Roman" w:hAnsi="Times New Roman" w:cs="Times New Roman"/>
-          <w:sz w:val="28"/>
-          <w:lang w:eastAsia="ru-RU"/>
-        </w:rPr>
-        <w:t>1</w:t>
-      </w:r>
-      <w:r>
-        <w:rPr>
-          <w:rFonts w:ascii="Times New Roman" w:eastAsia="Times New Roman" w:hAnsi="Times New Roman" w:cs="Times New Roman"/>
-          <w:sz w:val="28"/>
-          <w:lang w:eastAsia="ru-RU"/>
-        </w:rPr>
-        <w:t xml:space="preserve"> - Чтение по портам А и В из разных ячеек</w:t>
-      </w:r>
-    </w:p>
-    <w:p>
-      <w:pPr>
-        <w:widowControl/>
-        <w:tabs>
-          <w:tab w:val="num" w:pos="851"/>
-        </w:tabs>
-        <w:autoSpaceDE/>
-        <w:autoSpaceDN/>
-        <w:spacing w:after="240" w:line="360" w:lineRule="auto"/>
         <w:jc w:val="both"/>
         <w:rPr>
           <w:rFonts w:ascii="Times New Roman" w:eastAsia="Times New Roman" w:hAnsi="Times New Roman" w:cs="Times New Roman"/>
@@ -4455,7 +4857,7 @@
       </w:pPr>
     </w:p>
     <w:sectPr>
-      <w:footerReference w:type="default" r:id="rId20"/>
+      <w:footerReference w:type="default" r:id="rId21"/>
       <w:type w:val="continuous"/>
       <w:pgSz w:w="11900" w:h="16840"/>
       <w:pgMar w:top="1134" w:right="850" w:bottom="1134" w:left="1701" w:header="720" w:footer="720" w:gutter="0"/>

</xml_diff>